<commit_message>
write into file 'lesson of Amit
</commit_message>
<xml_diff>
--- a/השיעור של עמית.docx
+++ b/השיעור של עמית.docx
@@ -640,71 +640,54 @@
     <w:p>
       <w:pPr>
         <w:rPr>
-          <w:rtl/>
-        </w:rPr>
-      </w:pPr>
-      <w:r>
-        <w:rPr>
-          <w:rFonts w:hint="cs"/>
-          <w:rtl/>
-        </w:rPr>
-        <w:t xml:space="preserve">כל </w:t>
-      </w:r>
-      <w:proofErr w:type="spellStart"/>
-      <w:r>
-        <w:rPr>
-          <w:rFonts w:hint="cs"/>
-          <w:rtl/>
-        </w:rPr>
-        <w:t>פרוייקט</w:t>
-      </w:r>
-      <w:proofErr w:type="spellEnd"/>
-      <w:r>
-        <w:rPr>
-          <w:rFonts w:hint="cs"/>
-          <w:rtl/>
-        </w:rPr>
-        <w:t xml:space="preserve"> מתחילים </w:t>
-      </w:r>
-      <w:r>
-        <w:t>repository</w:t>
-      </w:r>
-      <w:r>
-        <w:rPr>
-          <w:rFonts w:hint="cs"/>
-          <w:rtl/>
-        </w:rPr>
-        <w:t xml:space="preserve"> חדש.</w:t>
-      </w:r>
-    </w:p>
-    <w:p>
-      <w:pPr>
-        <w:rPr>
-          <w:rtl/>
-        </w:rPr>
-      </w:pPr>
-      <w:r>
-        <w:rPr>
-          <w:rFonts w:hint="cs"/>
-          <w:rtl/>
-        </w:rPr>
-        <w:t xml:space="preserve">הולכים לאיפה </w:t>
-      </w:r>
-      <w:proofErr w:type="spellStart"/>
-      <w:r>
-        <w:rPr>
-          <w:rFonts w:hint="cs"/>
-          <w:rtl/>
-        </w:rPr>
-        <w:t>שהפרוייקט</w:t>
-      </w:r>
-      <w:proofErr w:type="spellEnd"/>
-      <w:r>
-        <w:rPr>
-          <w:rFonts w:hint="cs"/>
-          <w:rtl/>
-        </w:rPr>
-        <w:t xml:space="preserve"> נמצא וכותבים </w:t>
+          <w:rFonts w:hint="cs"/>
+          <w:rtl/>
+        </w:rPr>
+      </w:pPr>
+      <w:r>
+        <w:rPr>
+          <w:rFonts w:hint="cs"/>
+          <w:rtl/>
+        </w:rPr>
+        <w:t>מתקינים.</w:t>
+      </w:r>
+    </w:p>
+    <w:p>
+      <w:pPr>
+        <w:rPr>
+          <w:rtl/>
+        </w:rPr>
+      </w:pPr>
+      <w:r>
+        <w:rPr>
+          <w:rFonts w:hint="cs"/>
+          <w:rtl/>
+        </w:rPr>
+        <w:t xml:space="preserve">עומדים על שולחן העבודה ולוחצים לחצן ימני, </w:t>
+      </w:r>
+      <w:proofErr w:type="spellStart"/>
+      <w:r>
+        <w:t>gitbush</w:t>
+      </w:r>
+      <w:proofErr w:type="spellEnd"/>
+      <w:r>
+        <w:t xml:space="preserve"> here</w:t>
+      </w:r>
+      <w:r>
+        <w:rPr>
+          <w:rFonts w:hint="cs"/>
+          <w:rtl/>
+        </w:rPr>
+        <w:t xml:space="preserve">. </w:t>
+      </w:r>
+    </w:p>
+    <w:p>
+      <w:r>
+        <w:rPr>
+          <w:rFonts w:hint="cs"/>
+          <w:rtl/>
+        </w:rPr>
+        <w:t xml:space="preserve">כותבים שם: </w:t>
       </w:r>
       <w:proofErr w:type="spellStart"/>
       <w:r>
@@ -716,24 +699,24 @@
       </w:r>
       <w:proofErr w:type="spellStart"/>
       <w:r>
-        <w:t>init</w:t>
-      </w:r>
-      <w:proofErr w:type="spellEnd"/>
-      <w:r>
-        <w:rPr>
-          <w:rFonts w:hint="cs"/>
-          <w:rtl/>
-        </w:rPr>
-        <w:t>.</w:t>
-      </w:r>
-    </w:p>
-    <w:p>
-      <w:r>
-        <w:rPr>
-          <w:rFonts w:hint="cs"/>
-          <w:rtl/>
-        </w:rPr>
-        <w:t xml:space="preserve">עושים איזשהו שינוי, </w:t>
+        <w:t>config</w:t>
+      </w:r>
+      <w:proofErr w:type="spellEnd"/>
+      <w:r>
+        <w:t xml:space="preserve"> --global user.name '</w:t>
+      </w:r>
+      <w:proofErr w:type="spellStart"/>
+      <w:r>
+        <w:t>malki</w:t>
+      </w:r>
+      <w:proofErr w:type="spellEnd"/>
+      <w:r>
+        <w:t>'</w:t>
+      </w:r>
+    </w:p>
+    <w:p>
+      <w:r>
+        <w:t xml:space="preserve">  </w:t>
       </w:r>
       <w:proofErr w:type="spellStart"/>
       <w:r>
@@ -741,785 +724,907 @@
       </w:r>
       <w:proofErr w:type="spellEnd"/>
       <w:r>
-        <w:t xml:space="preserve"> add</w:t>
-      </w:r>
-      <w:r>
-        <w:rPr>
-          <w:rFonts w:hint="cs"/>
-          <w:rtl/>
-        </w:rPr>
-        <w:t xml:space="preserve">, </w:t>
-      </w:r>
-      <w:proofErr w:type="spellStart"/>
-      <w:r>
-        <w:t>git</w:t>
-      </w:r>
-      <w:proofErr w:type="spellEnd"/>
-      <w:r>
-        <w:t xml:space="preserve"> commit</w:t>
-      </w:r>
-    </w:p>
-    <w:p>
-      <w:pPr>
-        <w:rPr>
-          <w:rtl/>
-        </w:rPr>
-      </w:pPr>
-      <w:r>
-        <w:rPr>
-          <w:rFonts w:hint="cs"/>
-          <w:rtl/>
-        </w:rPr>
-        <w:t xml:space="preserve">יש דבר כזה </w:t>
-      </w:r>
-      <w:r>
-        <w:t>branches</w:t>
-      </w:r>
-      <w:r>
-        <w:rPr>
-          <w:rFonts w:hint="cs"/>
-          <w:rtl/>
-        </w:rPr>
-        <w:t xml:space="preserve">. הראשי זה </w:t>
-      </w:r>
-      <w:r>
-        <w:t>master</w:t>
-      </w:r>
-      <w:r>
-        <w:rPr>
-          <w:rFonts w:hint="cs"/>
-          <w:rtl/>
-        </w:rPr>
-        <w:t xml:space="preserve">, ואפשר לפתוח </w:t>
-      </w:r>
-      <w:r>
-        <w:t>branch</w:t>
-      </w:r>
-      <w:r>
-        <w:rPr>
-          <w:rFonts w:hint="cs"/>
-          <w:rtl/>
-        </w:rPr>
-        <w:t xml:space="preserve"> ואח"כ למזג עם הראשי- </w:t>
-      </w:r>
-      <w:r>
-        <w:t>merge</w:t>
-      </w:r>
-      <w:r>
-        <w:rPr>
-          <w:rFonts w:hint="cs"/>
-          <w:rtl/>
-        </w:rPr>
-        <w:t>.</w:t>
-      </w:r>
-    </w:p>
-    <w:p>
-      <w:r>
-        <w:rPr>
-          <w:rFonts w:hint="cs"/>
-          <w:rtl/>
-        </w:rPr>
-        <w:t xml:space="preserve">בסוף עושים </w:t>
-      </w:r>
-      <w:r>
-        <w:t>push</w:t>
-      </w:r>
-    </w:p>
-    <w:p>
-      <w:r>
-        <w:rPr>
-          <w:rFonts w:hint="cs"/>
-          <w:rtl/>
-        </w:rPr>
-        <w:t xml:space="preserve">לבדוק </w:t>
-      </w:r>
-      <w:proofErr w:type="spellStart"/>
-      <w:r>
-        <w:rPr>
-          <w:rFonts w:hint="cs"/>
-          <w:rtl/>
-        </w:rPr>
-        <w:t>גירסה</w:t>
-      </w:r>
-      <w:proofErr w:type="spellEnd"/>
-      <w:r>
-        <w:rPr>
-          <w:rFonts w:hint="cs"/>
-          <w:rtl/>
-        </w:rPr>
-        <w:t xml:space="preserve">: </w:t>
-      </w:r>
-      <w:proofErr w:type="spellStart"/>
-      <w:r>
-        <w:t>git</w:t>
-      </w:r>
-      <w:proofErr w:type="spellEnd"/>
-      <w:r>
-        <w:t xml:space="preserve"> --version</w:t>
-      </w:r>
-    </w:p>
-    <w:p>
-      <w:pPr>
-        <w:rPr>
-          <w:rtl/>
-        </w:rPr>
-      </w:pPr>
-      <w:proofErr w:type="spellStart"/>
-      <w:r>
-        <w:rPr>
-          <w:rFonts w:hint="cs"/>
-          <w:rtl/>
-        </w:rPr>
-        <w:t>להכנס</w:t>
-      </w:r>
-      <w:proofErr w:type="spellEnd"/>
-      <w:r>
-        <w:rPr>
-          <w:rFonts w:hint="cs"/>
-          <w:rtl/>
-        </w:rPr>
-        <w:t xml:space="preserve"> לתיקייה של </w:t>
-      </w:r>
-      <w:proofErr w:type="spellStart"/>
-      <w:r>
-        <w:rPr>
-          <w:rFonts w:hint="cs"/>
-          <w:rtl/>
-        </w:rPr>
-        <w:t>הפרוייקט</w:t>
-      </w:r>
-      <w:proofErr w:type="spellEnd"/>
-      <w:r>
-        <w:rPr>
-          <w:rFonts w:hint="cs"/>
-          <w:rtl/>
-        </w:rPr>
-        <w:t xml:space="preserve"> שלי: עם </w:t>
-      </w:r>
-      <w:r>
-        <w:t>cd</w:t>
-      </w:r>
-      <w:r>
-        <w:rPr>
-          <w:rFonts w:hint="cs"/>
-          <w:rtl/>
-        </w:rPr>
-        <w:t xml:space="preserve"> או לפתוח מחדש את ה</w:t>
-      </w:r>
-      <w:proofErr w:type="spellStart"/>
-      <w:r>
-        <w:t>cmd</w:t>
-      </w:r>
-      <w:proofErr w:type="spellEnd"/>
-      <w:r>
         <w:t xml:space="preserve"> </w:t>
       </w:r>
-      <w:r>
-        <w:rPr>
-          <w:rFonts w:hint="cs"/>
-          <w:rtl/>
-        </w:rPr>
-        <w:t xml:space="preserve"> בתיקייה הרצויה.</w:t>
-      </w:r>
-    </w:p>
-    <w:p>
-      <w:r>
-        <w:rPr>
-          <w:rFonts w:hint="cs"/>
-          <w:rtl/>
-        </w:rPr>
-        <w:t xml:space="preserve">הפקודה </w:t>
-      </w:r>
-      <w:proofErr w:type="spellStart"/>
-      <w:r>
-        <w:t>git</w:t>
-      </w:r>
-      <w:proofErr w:type="spellEnd"/>
-      <w:r>
-        <w:t xml:space="preserve"> </w:t>
-      </w:r>
-      <w:proofErr w:type="spellStart"/>
-      <w:r>
-        <w:t>init</w:t>
-      </w:r>
-      <w:proofErr w:type="spellEnd"/>
-      <w:r>
-        <w:rPr>
-          <w:rFonts w:hint="cs"/>
-          <w:rtl/>
-        </w:rPr>
-        <w:t xml:space="preserve"> יוצרת </w:t>
-      </w:r>
-      <w:r>
-        <w:t>repository</w:t>
-      </w:r>
-      <w:r>
-        <w:rPr>
-          <w:rFonts w:hint="cs"/>
-          <w:rtl/>
-        </w:rPr>
-        <w:t xml:space="preserve"> בתוך התיקייה שבה אנחנו נמצאים כרגע.</w:t>
-      </w:r>
-    </w:p>
-    <w:p>
-      <w:r>
-        <w:rPr>
-          <w:rFonts w:hint="cs"/>
-          <w:rtl/>
-        </w:rPr>
-        <w:t xml:space="preserve">בשביל לראות מה המצב שלנו </w:t>
-      </w:r>
-      <w:proofErr w:type="spellStart"/>
-      <w:r>
-        <w:t>git</w:t>
-      </w:r>
-      <w:proofErr w:type="spellEnd"/>
-      <w:r>
-        <w:t xml:space="preserve"> status</w:t>
-      </w:r>
-    </w:p>
-    <w:p>
-      <w:pPr>
-        <w:rPr>
-          <w:rtl/>
-        </w:rPr>
-      </w:pPr>
-      <w:r>
-        <w:rPr>
-          <w:rFonts w:hint="cs"/>
-          <w:rtl/>
-        </w:rPr>
-        <w:lastRenderedPageBreak/>
-        <w:t xml:space="preserve">בכל פעם בהוספת קובץ, כדי שה- </w:t>
-      </w:r>
-      <w:proofErr w:type="spellStart"/>
-      <w:r>
-        <w:t>git</w:t>
-      </w:r>
-      <w:proofErr w:type="spellEnd"/>
-      <w:r>
-        <w:rPr>
-          <w:rFonts w:hint="cs"/>
-          <w:rtl/>
-        </w:rPr>
-        <w:t xml:space="preserve"> </w:t>
-      </w:r>
-      <w:r>
-        <w:rPr>
-          <w:rFonts w:hint="cs"/>
-          <w:rtl/>
-        </w:rPr>
-        <w:t xml:space="preserve">יכיר גם אותו (ברור שבאותה תיקייה), עושים </w:t>
-      </w:r>
-      <w:proofErr w:type="spellStart"/>
-      <w:r>
-        <w:t>git</w:t>
-      </w:r>
-      <w:proofErr w:type="spellEnd"/>
-      <w:r>
-        <w:t xml:space="preserve"> add .</w:t>
-      </w:r>
-      <w:r>
-        <w:rPr>
-          <w:rFonts w:hint="cs"/>
-          <w:rtl/>
-        </w:rPr>
-        <w:t>.</w:t>
-      </w:r>
-    </w:p>
-    <w:p>
-      <w:proofErr w:type="spellStart"/>
-      <w:r>
-        <w:t>Git</w:t>
-      </w:r>
-      <w:proofErr w:type="spellEnd"/>
-      <w:r>
-        <w:t xml:space="preserve"> commit –m "message"</w:t>
-      </w:r>
-      <w:r>
-        <w:rPr>
-          <w:rFonts w:hint="cs"/>
-          <w:rtl/>
-        </w:rPr>
-        <w:t xml:space="preserve"> בודק מה השתנה, ונותן לזה שם.</w:t>
-      </w:r>
-    </w:p>
-    <w:p>
-      <w:pPr>
-        <w:rPr>
-          <w:rtl/>
-        </w:rPr>
-      </w:pPr>
-      <w:proofErr w:type="spellStart"/>
-      <w:r>
-        <w:t>Git</w:t>
-      </w:r>
-      <w:proofErr w:type="spellEnd"/>
-      <w:r>
-        <w:t xml:space="preserve"> log –</w:t>
-      </w:r>
-      <w:proofErr w:type="spellStart"/>
-      <w:r>
-        <w:t>oneline</w:t>
-      </w:r>
-      <w:proofErr w:type="spellEnd"/>
-      <w:r>
-        <w:rPr>
-          <w:rFonts w:hint="cs"/>
-          <w:rtl/>
-        </w:rPr>
-        <w:t xml:space="preserve"> מביא איזה </w:t>
-      </w:r>
-      <w:proofErr w:type="spellStart"/>
-      <w:r>
-        <w:rPr>
-          <w:rFonts w:hint="cs"/>
-          <w:rtl/>
-        </w:rPr>
-        <w:t>קומיטים</w:t>
-      </w:r>
-      <w:proofErr w:type="spellEnd"/>
-      <w:r>
-        <w:rPr>
-          <w:rFonts w:hint="cs"/>
-          <w:rtl/>
-        </w:rPr>
-        <w:t xml:space="preserve"> עשינו.</w:t>
-      </w:r>
-    </w:p>
-    <w:p>
-      <w:pPr>
-        <w:rPr>
-          <w:rtl/>
-        </w:rPr>
-      </w:pPr>
-      <w:r>
-        <w:t>Branch</w:t>
-      </w:r>
-      <w:r>
-        <w:rPr>
-          <w:rFonts w:hint="cs"/>
-          <w:rtl/>
-        </w:rPr>
-        <w:t xml:space="preserve"> חדש: </w:t>
-      </w:r>
-      <w:proofErr w:type="spellStart"/>
-      <w:r>
-        <w:t>git</w:t>
-      </w:r>
-      <w:proofErr w:type="spellEnd"/>
-      <w:r>
-        <w:t xml:space="preserve"> checkout -b </w:t>
-      </w:r>
-      <w:proofErr w:type="spellStart"/>
-      <w:r>
-        <w:t>myFirstBranch</w:t>
-      </w:r>
-      <w:proofErr w:type="spellEnd"/>
-    </w:p>
-    <w:p>
-      <w:pPr>
-        <w:rPr>
-          <w:rtl/>
-        </w:rPr>
-      </w:pPr>
-      <w:proofErr w:type="spellStart"/>
-      <w:r>
-        <w:t>Git</w:t>
-      </w:r>
-      <w:proofErr w:type="spellEnd"/>
-      <w:r>
-        <w:t xml:space="preserve"> branch</w:t>
-      </w:r>
-      <w:r>
-        <w:rPr>
-          <w:rFonts w:hint="cs"/>
-          <w:rtl/>
-        </w:rPr>
-        <w:t xml:space="preserve"> מביא לנו איפה אנחנו נמצאים בדיוק.</w:t>
-      </w:r>
-    </w:p>
-    <w:p>
-      <w:pPr>
-        <w:rPr>
-          <w:rtl/>
-        </w:rPr>
-      </w:pPr>
-      <w:r>
-        <w:rPr>
-          <w:rFonts w:hint="cs"/>
-          <w:rtl/>
-        </w:rPr>
-        <w:t>כדי לחזור ל-</w:t>
-      </w:r>
-      <w:r>
-        <w:t>master</w:t>
-      </w:r>
-      <w:r>
-        <w:rPr>
-          <w:rFonts w:hint="cs"/>
-          <w:rtl/>
-        </w:rPr>
-        <w:t xml:space="preserve">: </w:t>
-      </w:r>
-      <w:proofErr w:type="spellStart"/>
-      <w:r>
-        <w:t>git</w:t>
-      </w:r>
-      <w:proofErr w:type="spellEnd"/>
-      <w:r>
-        <w:t xml:space="preserve"> checkout master</w:t>
-      </w:r>
-      <w:r>
-        <w:rPr>
-          <w:rFonts w:hint="cs"/>
-          <w:rtl/>
-        </w:rPr>
-        <w:t>.</w:t>
-      </w:r>
-    </w:p>
-    <w:p>
-      <w:pPr>
-        <w:rPr>
-          <w:rtl/>
-        </w:rPr>
-      </w:pPr>
-      <w:r>
-        <w:rPr>
-          <w:rFonts w:hint="cs"/>
-          <w:rtl/>
-        </w:rPr>
-        <w:t>מה-</w:t>
-      </w:r>
-      <w:r>
-        <w:t>master</w:t>
-      </w:r>
-      <w:r>
-        <w:rPr>
-          <w:rFonts w:hint="cs"/>
-          <w:rtl/>
-        </w:rPr>
-        <w:t xml:space="preserve"> נמזג: </w:t>
-      </w:r>
-      <w:proofErr w:type="spellStart"/>
-      <w:r>
-        <w:t>git</w:t>
-      </w:r>
-      <w:proofErr w:type="spellEnd"/>
-      <w:r>
-        <w:t xml:space="preserve"> merge </w:t>
-      </w:r>
-      <w:proofErr w:type="spellStart"/>
-      <w:r>
-        <w:t>myFirstBranch</w:t>
-      </w:r>
-      <w:proofErr w:type="spellEnd"/>
-      <w:r>
-        <w:rPr>
-          <w:rFonts w:hint="cs"/>
-          <w:rtl/>
-        </w:rPr>
-        <w:t>.</w:t>
-      </w:r>
-    </w:p>
-    <w:p>
-      <w:r>
-        <w:rPr>
-          <w:rFonts w:hint="cs"/>
-          <w:rtl/>
-        </w:rPr>
-        <w:t xml:space="preserve">אחרי מיזוג בדרך כלל אנחנו לא חוזרים </w:t>
-      </w:r>
-      <w:proofErr w:type="spellStart"/>
-      <w:r>
-        <w:rPr>
-          <w:rFonts w:hint="cs"/>
-          <w:rtl/>
-        </w:rPr>
-        <w:t>לבראנץ</w:t>
-      </w:r>
-      <w:proofErr w:type="spellEnd"/>
-      <w:r>
-        <w:rPr>
-          <w:rFonts w:hint="cs"/>
-          <w:rtl/>
-        </w:rPr>
-        <w:t xml:space="preserve">' </w:t>
-      </w:r>
-      <w:r>
-        <w:rPr>
-          <w:rFonts w:hint="cs"/>
-          <w:rtl/>
-        </w:rPr>
-        <w:t>שמיזגנו.</w:t>
-      </w:r>
-    </w:p>
-    <w:p>
-      <w:pPr>
-        <w:rPr>
-          <w:rtl/>
-        </w:rPr>
-      </w:pPr>
-      <w:r>
-        <w:rPr>
-          <w:rFonts w:hint="cs"/>
-          <w:rtl/>
-        </w:rPr>
-        <w:t>לחזור ל</w:t>
-      </w:r>
-      <w:r>
-        <w:t xml:space="preserve">commit </w:t>
-      </w:r>
-      <w:r>
-        <w:rPr>
-          <w:rFonts w:hint="cs"/>
-          <w:rtl/>
-        </w:rPr>
-        <w:t xml:space="preserve"> קודם: נציג את כל </w:t>
-      </w:r>
-      <w:proofErr w:type="spellStart"/>
-      <w:r>
-        <w:rPr>
-          <w:rFonts w:hint="cs"/>
-          <w:rtl/>
-        </w:rPr>
-        <w:t>הקומיטים</w:t>
-      </w:r>
-      <w:proofErr w:type="spellEnd"/>
-      <w:r>
-        <w:rPr>
-          <w:rFonts w:hint="cs"/>
-          <w:rtl/>
-        </w:rPr>
-        <w:t xml:space="preserve">, ואז נראה בתחילת כל שורה קוד, </w:t>
-      </w:r>
-    </w:p>
-    <w:p>
-      <w:pPr>
-        <w:rPr>
-          <w:rtl/>
-        </w:rPr>
-      </w:pPr>
-      <w:proofErr w:type="spellStart"/>
-      <w:r>
-        <w:t>Git</w:t>
-      </w:r>
-      <w:proofErr w:type="spellEnd"/>
-      <w:r>
-        <w:t xml:space="preserve"> checkout 'code'</w:t>
-      </w:r>
-    </w:p>
-    <w:p>
-      <w:r>
-        <w:rPr>
-          <w:rFonts w:hint="cs"/>
-          <w:rtl/>
-        </w:rPr>
-        <w:t xml:space="preserve">כדאי לעשות את הקובץ </w:t>
-      </w:r>
-      <w:r>
-        <w:t>ReadMe</w:t>
-      </w:r>
-    </w:p>
-    <w:p>
-      <w:proofErr w:type="spellStart"/>
-      <w:r>
-        <w:t>Git</w:t>
-      </w:r>
-      <w:proofErr w:type="spellEnd"/>
-      <w:r>
-        <w:t xml:space="preserve"> ignore</w:t>
-      </w:r>
-    </w:p>
-    <w:p>
-      <w:pPr>
-        <w:rPr>
-          <w:rtl/>
-        </w:rPr>
-      </w:pPr>
-      <w:proofErr w:type="gramStart"/>
-      <w:r>
-        <w:t xml:space="preserve">License </w:t>
-      </w:r>
-      <w:r>
-        <w:rPr>
-          <w:rFonts w:hint="cs"/>
-          <w:rtl/>
-        </w:rPr>
-        <w:t xml:space="preserve"> זה</w:t>
-      </w:r>
-      <w:proofErr w:type="gramEnd"/>
-      <w:r>
-        <w:rPr>
-          <w:rFonts w:hint="cs"/>
-          <w:rtl/>
-        </w:rPr>
-        <w:t xml:space="preserve"> תנאי השימוש.</w:t>
-      </w:r>
-    </w:p>
-    <w:p>
-      <w:pPr>
-        <w:rPr>
-          <w:rtl/>
-        </w:rPr>
-      </w:pPr>
-      <w:r>
-        <w:rPr>
-          <w:rFonts w:hint="cs"/>
-          <w:rtl/>
-        </w:rPr>
-        <w:t xml:space="preserve">כדי להשתמש בספריה אחרת </w:t>
-      </w:r>
-      <w:proofErr w:type="spellStart"/>
-      <w:r>
-        <w:rPr>
-          <w:rFonts w:hint="cs"/>
-          <w:rtl/>
-        </w:rPr>
-        <w:t>בגיטהב</w:t>
-      </w:r>
-      <w:proofErr w:type="spellEnd"/>
-      <w:r>
-        <w:rPr>
-          <w:rFonts w:hint="cs"/>
-          <w:rtl/>
-        </w:rPr>
-        <w:t xml:space="preserve">, נלחץ </w:t>
-      </w:r>
-      <w:r>
-        <w:t>fork</w:t>
-      </w:r>
-    </w:p>
-    <w:p>
-      <w:pPr>
-        <w:rPr>
-          <w:rtl/>
-        </w:rPr>
-      </w:pPr>
-      <w:r>
-        <w:rPr>
-          <w:rFonts w:hint="cs"/>
-          <w:rtl/>
-        </w:rPr>
-        <w:t xml:space="preserve">להעתיק </w:t>
-      </w:r>
-      <w:proofErr w:type="spellStart"/>
-      <w:r>
-        <w:rPr>
-          <w:rFonts w:hint="cs"/>
-          <w:rtl/>
-        </w:rPr>
-        <w:t>פרוייקט</w:t>
-      </w:r>
-      <w:proofErr w:type="spellEnd"/>
-      <w:r>
-        <w:rPr>
-          <w:rFonts w:hint="cs"/>
-          <w:rtl/>
-        </w:rPr>
-        <w:t xml:space="preserve"> </w:t>
-      </w:r>
-      <w:proofErr w:type="spellStart"/>
-      <w:r>
-        <w:rPr>
-          <w:rFonts w:hint="cs"/>
-          <w:rtl/>
-        </w:rPr>
-        <w:t>בגיט</w:t>
-      </w:r>
-      <w:proofErr w:type="spellEnd"/>
-      <w:r>
-        <w:rPr>
-          <w:rFonts w:hint="cs"/>
-          <w:rtl/>
-        </w:rPr>
-        <w:t xml:space="preserve"> למחשב שלי:</w:t>
-      </w:r>
-    </w:p>
-    <w:p>
-      <w:pPr>
-        <w:rPr>
-          <w:rtl/>
-        </w:rPr>
-      </w:pPr>
-      <w:r>
-        <w:t>Clone</w:t>
-      </w:r>
-      <w:r>
-        <w:rPr>
-          <w:rFonts w:hint="cs"/>
-          <w:rtl/>
-        </w:rPr>
-        <w:t xml:space="preserve">, מעתיקים את הכתובת, </w:t>
-      </w:r>
-      <w:proofErr w:type="spellStart"/>
-      <w:r>
-        <w:t>git</w:t>
-      </w:r>
-      <w:proofErr w:type="spellEnd"/>
-      <w:r>
-        <w:t xml:space="preserve"> </w:t>
-      </w:r>
-      <w:proofErr w:type="gramStart"/>
-      <w:r>
-        <w:t xml:space="preserve">clone </w:t>
-      </w:r>
-      <w:r>
-        <w:rPr>
-          <w:rFonts w:hint="cs"/>
-          <w:rtl/>
-        </w:rPr>
-        <w:t xml:space="preserve"> ואז</w:t>
-      </w:r>
-      <w:proofErr w:type="gramEnd"/>
-      <w:r>
-        <w:rPr>
-          <w:rFonts w:hint="cs"/>
-          <w:rtl/>
-        </w:rPr>
-        <w:t xml:space="preserve"> להדביק את הכתובת.</w:t>
-      </w:r>
-    </w:p>
-    <w:p>
-      <w:pPr>
-        <w:rPr>
-          <w:rtl/>
-        </w:rPr>
-      </w:pPr>
-      <w:r>
-        <w:rPr>
-          <w:rFonts w:hint="cs"/>
-          <w:rtl/>
-        </w:rPr>
-        <w:t xml:space="preserve">אבל זה רק בפעם הראשונה. כל יום לפני שמתחילים לעבוד עושים </w:t>
-      </w:r>
-      <w:proofErr w:type="spellStart"/>
-      <w:r>
-        <w:t>git</w:t>
-      </w:r>
-      <w:proofErr w:type="spellEnd"/>
-      <w:r>
-        <w:t xml:space="preserve"> pull</w:t>
-      </w:r>
-      <w:r>
-        <w:rPr>
-          <w:rFonts w:hint="cs"/>
-          <w:rtl/>
-        </w:rPr>
-        <w:t>.</w:t>
-      </w:r>
-    </w:p>
-    <w:p>
-      <w:proofErr w:type="spellStart"/>
-      <w:r>
-        <w:t>Clarifai</w:t>
-      </w:r>
-      <w:proofErr w:type="spellEnd"/>
-    </w:p>
-    <w:p>
+      <w:proofErr w:type="spellStart"/>
+      <w:r>
+        <w:t>config</w:t>
+      </w:r>
+      <w:proofErr w:type="spellEnd"/>
+      <w:r>
+        <w:t xml:space="preserve"> --global </w:t>
+      </w:r>
+      <w:proofErr w:type="spellStart"/>
+      <w:r>
+        <w:t>user.email</w:t>
+      </w:r>
+      <w:proofErr w:type="spellEnd"/>
+      <w:r>
+        <w:t xml:space="preserve"> 'malka789223@gmail.com'</w:t>
+      </w:r>
       <w:bookmarkStart w:id="0" w:name="_GoBack"/>
       <w:bookmarkEnd w:id="0"/>
     </w:p>
+    <w:p>
+      <w:pPr>
+        <w:rPr>
+          <w:rtl/>
+        </w:rPr>
+      </w:pPr>
+      <w:r>
+        <w:rPr>
+          <w:rFonts w:hint="cs"/>
+          <w:rtl/>
+        </w:rPr>
+        <w:t xml:space="preserve">כל </w:t>
+      </w:r>
+      <w:proofErr w:type="spellStart"/>
+      <w:r>
+        <w:rPr>
+          <w:rFonts w:hint="cs"/>
+          <w:rtl/>
+        </w:rPr>
+        <w:t>פרוייקט</w:t>
+      </w:r>
+      <w:proofErr w:type="spellEnd"/>
+      <w:r>
+        <w:rPr>
+          <w:rFonts w:hint="cs"/>
+          <w:rtl/>
+        </w:rPr>
+        <w:t xml:space="preserve"> מתחילים </w:t>
+      </w:r>
+      <w:r>
+        <w:t>repository</w:t>
+      </w:r>
+      <w:r>
+        <w:rPr>
+          <w:rFonts w:hint="cs"/>
+          <w:rtl/>
+        </w:rPr>
+        <w:t xml:space="preserve"> חדש.</w:t>
+      </w:r>
+    </w:p>
+    <w:p>
+      <w:pPr>
+        <w:rPr>
+          <w:rtl/>
+        </w:rPr>
+      </w:pPr>
+      <w:r>
+        <w:rPr>
+          <w:rFonts w:hint="cs"/>
+          <w:rtl/>
+        </w:rPr>
+        <w:t xml:space="preserve">הולכים לאיפה </w:t>
+      </w:r>
+      <w:proofErr w:type="spellStart"/>
+      <w:r>
+        <w:rPr>
+          <w:rFonts w:hint="cs"/>
+          <w:rtl/>
+        </w:rPr>
+        <w:t>שהפרוייקט</w:t>
+      </w:r>
+      <w:proofErr w:type="spellEnd"/>
+      <w:r>
+        <w:rPr>
+          <w:rFonts w:hint="cs"/>
+          <w:rtl/>
+        </w:rPr>
+        <w:t xml:space="preserve"> נמצא וכותבים </w:t>
+      </w:r>
+      <w:proofErr w:type="spellStart"/>
+      <w:r>
+        <w:t>git</w:t>
+      </w:r>
+      <w:proofErr w:type="spellEnd"/>
+      <w:r>
+        <w:t xml:space="preserve"> </w:t>
+      </w:r>
+      <w:proofErr w:type="spellStart"/>
+      <w:r>
+        <w:t>init</w:t>
+      </w:r>
+      <w:proofErr w:type="spellEnd"/>
+      <w:r>
+        <w:rPr>
+          <w:rFonts w:hint="cs"/>
+          <w:rtl/>
+        </w:rPr>
+        <w:t>.</w:t>
+      </w:r>
+    </w:p>
+    <w:p>
+      <w:r>
+        <w:rPr>
+          <w:rFonts w:hint="cs"/>
+          <w:rtl/>
+        </w:rPr>
+        <w:t xml:space="preserve">עושים איזשהו שינוי, </w:t>
+      </w:r>
+      <w:proofErr w:type="spellStart"/>
+      <w:r>
+        <w:t>git</w:t>
+      </w:r>
+      <w:proofErr w:type="spellEnd"/>
+      <w:r>
+        <w:t xml:space="preserve"> add</w:t>
+      </w:r>
+      <w:r>
+        <w:rPr>
+          <w:rFonts w:hint="cs"/>
+          <w:rtl/>
+        </w:rPr>
+        <w:t xml:space="preserve">, </w:t>
+      </w:r>
+      <w:proofErr w:type="spellStart"/>
+      <w:r>
+        <w:t>git</w:t>
+      </w:r>
+      <w:proofErr w:type="spellEnd"/>
+      <w:r>
+        <w:t xml:space="preserve"> commit</w:t>
+      </w:r>
+    </w:p>
+    <w:p>
+      <w:pPr>
+        <w:rPr>
+          <w:rtl/>
+        </w:rPr>
+      </w:pPr>
+      <w:r>
+        <w:rPr>
+          <w:rFonts w:hint="cs"/>
+          <w:rtl/>
+        </w:rPr>
+        <w:t xml:space="preserve">יש דבר כזה </w:t>
+      </w:r>
+      <w:r>
+        <w:t>branches</w:t>
+      </w:r>
+      <w:r>
+        <w:rPr>
+          <w:rFonts w:hint="cs"/>
+          <w:rtl/>
+        </w:rPr>
+        <w:t xml:space="preserve">. הראשי זה </w:t>
+      </w:r>
+      <w:r>
+        <w:t>master</w:t>
+      </w:r>
+      <w:r>
+        <w:rPr>
+          <w:rFonts w:hint="cs"/>
+          <w:rtl/>
+        </w:rPr>
+        <w:t xml:space="preserve">, ואפשר לפתוח </w:t>
+      </w:r>
+      <w:r>
+        <w:t>branch</w:t>
+      </w:r>
+      <w:r>
+        <w:rPr>
+          <w:rFonts w:hint="cs"/>
+          <w:rtl/>
+        </w:rPr>
+        <w:t xml:space="preserve"> ואח"כ למזג עם הראשי- </w:t>
+      </w:r>
+      <w:r>
+        <w:t>merge</w:t>
+      </w:r>
+      <w:r>
+        <w:rPr>
+          <w:rFonts w:hint="cs"/>
+          <w:rtl/>
+        </w:rPr>
+        <w:t>.</w:t>
+      </w:r>
+    </w:p>
+    <w:p>
+      <w:r>
+        <w:rPr>
+          <w:rFonts w:hint="cs"/>
+          <w:rtl/>
+        </w:rPr>
+        <w:t xml:space="preserve">בסוף עושים </w:t>
+      </w:r>
+      <w:r>
+        <w:t>push</w:t>
+      </w:r>
+    </w:p>
+    <w:p>
+      <w:r>
+        <w:rPr>
+          <w:rFonts w:hint="cs"/>
+          <w:rtl/>
+        </w:rPr>
+        <w:lastRenderedPageBreak/>
+        <w:t xml:space="preserve">לבדוק </w:t>
+      </w:r>
+      <w:proofErr w:type="spellStart"/>
+      <w:r>
+        <w:rPr>
+          <w:rFonts w:hint="cs"/>
+          <w:rtl/>
+        </w:rPr>
+        <w:t>גירסה</w:t>
+      </w:r>
+      <w:proofErr w:type="spellEnd"/>
+      <w:r>
+        <w:rPr>
+          <w:rFonts w:hint="cs"/>
+          <w:rtl/>
+        </w:rPr>
+        <w:t xml:space="preserve">: </w:t>
+      </w:r>
+      <w:proofErr w:type="spellStart"/>
+      <w:r>
+        <w:t>git</w:t>
+      </w:r>
+      <w:proofErr w:type="spellEnd"/>
+      <w:r>
+        <w:t xml:space="preserve"> --version</w:t>
+      </w:r>
+    </w:p>
+    <w:p>
+      <w:pPr>
+        <w:rPr>
+          <w:rtl/>
+        </w:rPr>
+      </w:pPr>
+      <w:proofErr w:type="spellStart"/>
+      <w:r>
+        <w:rPr>
+          <w:rFonts w:hint="cs"/>
+          <w:rtl/>
+        </w:rPr>
+        <w:t>להכנס</w:t>
+      </w:r>
+      <w:proofErr w:type="spellEnd"/>
+      <w:r>
+        <w:rPr>
+          <w:rFonts w:hint="cs"/>
+          <w:rtl/>
+        </w:rPr>
+        <w:t xml:space="preserve"> לתיקייה של </w:t>
+      </w:r>
+      <w:proofErr w:type="spellStart"/>
+      <w:r>
+        <w:rPr>
+          <w:rFonts w:hint="cs"/>
+          <w:rtl/>
+        </w:rPr>
+        <w:t>הפרוייקט</w:t>
+      </w:r>
+      <w:proofErr w:type="spellEnd"/>
+      <w:r>
+        <w:rPr>
+          <w:rFonts w:hint="cs"/>
+          <w:rtl/>
+        </w:rPr>
+        <w:t xml:space="preserve"> שלי: עם </w:t>
+      </w:r>
+      <w:r>
+        <w:t>cd</w:t>
+      </w:r>
+      <w:r>
+        <w:rPr>
+          <w:rFonts w:hint="cs"/>
+          <w:rtl/>
+        </w:rPr>
+        <w:t xml:space="preserve"> או לפתוח מחדש את ה</w:t>
+      </w:r>
+      <w:proofErr w:type="spellStart"/>
+      <w:r>
+        <w:t>cmd</w:t>
+      </w:r>
+      <w:proofErr w:type="spellEnd"/>
+      <w:r>
+        <w:t xml:space="preserve"> </w:t>
+      </w:r>
+      <w:r>
+        <w:rPr>
+          <w:rFonts w:hint="cs"/>
+          <w:rtl/>
+        </w:rPr>
+        <w:t xml:space="preserve"> בתיקייה הרצויה.</w:t>
+      </w:r>
+    </w:p>
+    <w:p>
+      <w:r>
+        <w:rPr>
+          <w:rFonts w:hint="cs"/>
+          <w:rtl/>
+        </w:rPr>
+        <w:t xml:space="preserve">הפקודה </w:t>
+      </w:r>
+      <w:proofErr w:type="spellStart"/>
+      <w:r>
+        <w:t>git</w:t>
+      </w:r>
+      <w:proofErr w:type="spellEnd"/>
+      <w:r>
+        <w:t xml:space="preserve"> </w:t>
+      </w:r>
+      <w:proofErr w:type="spellStart"/>
+      <w:r>
+        <w:t>init</w:t>
+      </w:r>
+      <w:proofErr w:type="spellEnd"/>
+      <w:r>
+        <w:rPr>
+          <w:rFonts w:hint="cs"/>
+          <w:rtl/>
+        </w:rPr>
+        <w:t xml:space="preserve"> יוצרת </w:t>
+      </w:r>
+      <w:r>
+        <w:t>repository</w:t>
+      </w:r>
+      <w:r>
+        <w:rPr>
+          <w:rFonts w:hint="cs"/>
+          <w:rtl/>
+        </w:rPr>
+        <w:t xml:space="preserve"> בתוך התיקייה שבה אנחנו נמצאים כרגע.</w:t>
+      </w:r>
+    </w:p>
+    <w:p>
+      <w:r>
+        <w:rPr>
+          <w:rFonts w:hint="cs"/>
+          <w:rtl/>
+        </w:rPr>
+        <w:t xml:space="preserve">בשביל לראות מה המצב שלנו </w:t>
+      </w:r>
+      <w:proofErr w:type="spellStart"/>
+      <w:r>
+        <w:t>git</w:t>
+      </w:r>
+      <w:proofErr w:type="spellEnd"/>
+      <w:r>
+        <w:t xml:space="preserve"> status</w:t>
+      </w:r>
+    </w:p>
+    <w:p>
+      <w:pPr>
+        <w:rPr>
+          <w:rtl/>
+        </w:rPr>
+      </w:pPr>
+      <w:r>
+        <w:rPr>
+          <w:rFonts w:hint="cs"/>
+          <w:rtl/>
+        </w:rPr>
+        <w:t xml:space="preserve">בכל פעם בהוספת קובץ, כדי שה- </w:t>
+      </w:r>
+      <w:proofErr w:type="spellStart"/>
+      <w:r>
+        <w:t>git</w:t>
+      </w:r>
+      <w:proofErr w:type="spellEnd"/>
+      <w:r>
+        <w:rPr>
+          <w:rFonts w:hint="cs"/>
+          <w:rtl/>
+        </w:rPr>
+        <w:t xml:space="preserve"> </w:t>
+      </w:r>
+      <w:r>
+        <w:rPr>
+          <w:rFonts w:hint="cs"/>
+          <w:rtl/>
+        </w:rPr>
+        <w:t xml:space="preserve">יכיר גם אותו (ברור שבאותה תיקייה), עושים </w:t>
+      </w:r>
+      <w:proofErr w:type="spellStart"/>
+      <w:r>
+        <w:t>git</w:t>
+      </w:r>
+      <w:proofErr w:type="spellEnd"/>
+      <w:r>
+        <w:t xml:space="preserve"> add .</w:t>
+      </w:r>
+      <w:r>
+        <w:rPr>
+          <w:rFonts w:hint="cs"/>
+          <w:rtl/>
+        </w:rPr>
+        <w:t>.</w:t>
+      </w:r>
+    </w:p>
+    <w:p>
+      <w:proofErr w:type="spellStart"/>
+      <w:r>
+        <w:t>Git</w:t>
+      </w:r>
+      <w:proofErr w:type="spellEnd"/>
+      <w:r>
+        <w:t xml:space="preserve"> commit –m "message"</w:t>
+      </w:r>
+      <w:r>
+        <w:rPr>
+          <w:rFonts w:hint="cs"/>
+          <w:rtl/>
+        </w:rPr>
+        <w:t xml:space="preserve"> בודק מה השתנה, ונותן לזה שם.</w:t>
+      </w:r>
+    </w:p>
+    <w:p>
+      <w:pPr>
+        <w:rPr>
+          <w:rtl/>
+        </w:rPr>
+      </w:pPr>
+      <w:proofErr w:type="spellStart"/>
+      <w:r>
+        <w:t>Git</w:t>
+      </w:r>
+      <w:proofErr w:type="spellEnd"/>
+      <w:r>
+        <w:t xml:space="preserve"> log –</w:t>
+      </w:r>
+      <w:proofErr w:type="spellStart"/>
+      <w:r>
+        <w:t>oneline</w:t>
+      </w:r>
+      <w:proofErr w:type="spellEnd"/>
+      <w:r>
+        <w:rPr>
+          <w:rFonts w:hint="cs"/>
+          <w:rtl/>
+        </w:rPr>
+        <w:t xml:space="preserve"> מביא איזה </w:t>
+      </w:r>
+      <w:proofErr w:type="spellStart"/>
+      <w:r>
+        <w:rPr>
+          <w:rFonts w:hint="cs"/>
+          <w:rtl/>
+        </w:rPr>
+        <w:t>קומיטים</w:t>
+      </w:r>
+      <w:proofErr w:type="spellEnd"/>
+      <w:r>
+        <w:rPr>
+          <w:rFonts w:hint="cs"/>
+          <w:rtl/>
+        </w:rPr>
+        <w:t xml:space="preserve"> עשינו.</w:t>
+      </w:r>
+    </w:p>
+    <w:p>
+      <w:pPr>
+        <w:rPr>
+          <w:rtl/>
+        </w:rPr>
+      </w:pPr>
+      <w:r>
+        <w:t>Branch</w:t>
+      </w:r>
+      <w:r>
+        <w:rPr>
+          <w:rFonts w:hint="cs"/>
+          <w:rtl/>
+        </w:rPr>
+        <w:t xml:space="preserve"> חדש: </w:t>
+      </w:r>
+      <w:proofErr w:type="spellStart"/>
+      <w:r>
+        <w:t>git</w:t>
+      </w:r>
+      <w:proofErr w:type="spellEnd"/>
+      <w:r>
+        <w:t xml:space="preserve"> checkout -b </w:t>
+      </w:r>
+      <w:proofErr w:type="spellStart"/>
+      <w:r>
+        <w:t>myFirstBranch</w:t>
+      </w:r>
+      <w:proofErr w:type="spellEnd"/>
+    </w:p>
+    <w:p>
+      <w:pPr>
+        <w:rPr>
+          <w:rtl/>
+        </w:rPr>
+      </w:pPr>
+      <w:proofErr w:type="spellStart"/>
+      <w:r>
+        <w:t>Git</w:t>
+      </w:r>
+      <w:proofErr w:type="spellEnd"/>
+      <w:r>
+        <w:t xml:space="preserve"> branch</w:t>
+      </w:r>
+      <w:r>
+        <w:rPr>
+          <w:rFonts w:hint="cs"/>
+          <w:rtl/>
+        </w:rPr>
+        <w:t xml:space="preserve"> מביא לנו איפה אנחנו נמצאים בדיוק.</w:t>
+      </w:r>
+    </w:p>
+    <w:p>
+      <w:pPr>
+        <w:rPr>
+          <w:rtl/>
+        </w:rPr>
+      </w:pPr>
+      <w:r>
+        <w:rPr>
+          <w:rFonts w:hint="cs"/>
+          <w:rtl/>
+        </w:rPr>
+        <w:t>כדי לחזור ל-</w:t>
+      </w:r>
+      <w:r>
+        <w:t>master</w:t>
+      </w:r>
+      <w:r>
+        <w:rPr>
+          <w:rFonts w:hint="cs"/>
+          <w:rtl/>
+        </w:rPr>
+        <w:t xml:space="preserve">: </w:t>
+      </w:r>
+      <w:proofErr w:type="spellStart"/>
+      <w:r>
+        <w:t>git</w:t>
+      </w:r>
+      <w:proofErr w:type="spellEnd"/>
+      <w:r>
+        <w:t xml:space="preserve"> checkout master</w:t>
+      </w:r>
+      <w:r>
+        <w:rPr>
+          <w:rFonts w:hint="cs"/>
+          <w:rtl/>
+        </w:rPr>
+        <w:t>.</w:t>
+      </w:r>
+    </w:p>
+    <w:p>
+      <w:pPr>
+        <w:rPr>
+          <w:rtl/>
+        </w:rPr>
+      </w:pPr>
+      <w:r>
+        <w:rPr>
+          <w:rFonts w:hint="cs"/>
+          <w:rtl/>
+        </w:rPr>
+        <w:t>מה-</w:t>
+      </w:r>
+      <w:r>
+        <w:t>master</w:t>
+      </w:r>
+      <w:r>
+        <w:rPr>
+          <w:rFonts w:hint="cs"/>
+          <w:rtl/>
+        </w:rPr>
+        <w:t xml:space="preserve"> נמזג: </w:t>
+      </w:r>
+      <w:proofErr w:type="spellStart"/>
+      <w:r>
+        <w:t>git</w:t>
+      </w:r>
+      <w:proofErr w:type="spellEnd"/>
+      <w:r>
+        <w:t xml:space="preserve"> merge </w:t>
+      </w:r>
+      <w:proofErr w:type="spellStart"/>
+      <w:r>
+        <w:t>myFirstBranch</w:t>
+      </w:r>
+      <w:proofErr w:type="spellEnd"/>
+      <w:r>
+        <w:rPr>
+          <w:rFonts w:hint="cs"/>
+          <w:rtl/>
+        </w:rPr>
+        <w:t>.</w:t>
+      </w:r>
+    </w:p>
+    <w:p>
+      <w:r>
+        <w:rPr>
+          <w:rFonts w:hint="cs"/>
+          <w:rtl/>
+        </w:rPr>
+        <w:t xml:space="preserve">אחרי מיזוג בדרך כלל אנחנו לא חוזרים </w:t>
+      </w:r>
+      <w:proofErr w:type="spellStart"/>
+      <w:r>
+        <w:rPr>
+          <w:rFonts w:hint="cs"/>
+          <w:rtl/>
+        </w:rPr>
+        <w:t>לבראנץ</w:t>
+      </w:r>
+      <w:proofErr w:type="spellEnd"/>
+      <w:r>
+        <w:rPr>
+          <w:rFonts w:hint="cs"/>
+          <w:rtl/>
+        </w:rPr>
+        <w:t xml:space="preserve">' </w:t>
+      </w:r>
+      <w:r>
+        <w:rPr>
+          <w:rFonts w:hint="cs"/>
+          <w:rtl/>
+        </w:rPr>
+        <w:t>שמיזגנו.</w:t>
+      </w:r>
+    </w:p>
+    <w:p>
+      <w:pPr>
+        <w:rPr>
+          <w:rtl/>
+        </w:rPr>
+      </w:pPr>
+      <w:r>
+        <w:rPr>
+          <w:rFonts w:hint="cs"/>
+          <w:rtl/>
+        </w:rPr>
+        <w:t>לחזור ל</w:t>
+      </w:r>
+      <w:r>
+        <w:t xml:space="preserve">commit </w:t>
+      </w:r>
+      <w:r>
+        <w:rPr>
+          <w:rFonts w:hint="cs"/>
+          <w:rtl/>
+        </w:rPr>
+        <w:t xml:space="preserve"> קודם: נציג את כל </w:t>
+      </w:r>
+      <w:proofErr w:type="spellStart"/>
+      <w:r>
+        <w:rPr>
+          <w:rFonts w:hint="cs"/>
+          <w:rtl/>
+        </w:rPr>
+        <w:t>הקומיטים</w:t>
+      </w:r>
+      <w:proofErr w:type="spellEnd"/>
+      <w:r>
+        <w:rPr>
+          <w:rFonts w:hint="cs"/>
+          <w:rtl/>
+        </w:rPr>
+        <w:t xml:space="preserve">, ואז נראה בתחילת כל שורה קוד, </w:t>
+      </w:r>
+    </w:p>
+    <w:p>
+      <w:pPr>
+        <w:rPr>
+          <w:rtl/>
+        </w:rPr>
+      </w:pPr>
+      <w:proofErr w:type="spellStart"/>
+      <w:r>
+        <w:t>Git</w:t>
+      </w:r>
+      <w:proofErr w:type="spellEnd"/>
+      <w:r>
+        <w:t xml:space="preserve"> checkout 'code'</w:t>
+      </w:r>
+    </w:p>
+    <w:p>
+      <w:r>
+        <w:rPr>
+          <w:rFonts w:hint="cs"/>
+          <w:rtl/>
+        </w:rPr>
+        <w:t xml:space="preserve">כדאי לעשות את הקובץ </w:t>
+      </w:r>
+      <w:r>
+        <w:t>ReadMe</w:t>
+      </w:r>
+    </w:p>
+    <w:p>
+      <w:proofErr w:type="spellStart"/>
+      <w:r>
+        <w:t>Git</w:t>
+      </w:r>
+      <w:proofErr w:type="spellEnd"/>
+      <w:r>
+        <w:t xml:space="preserve"> ignore</w:t>
+      </w:r>
+    </w:p>
+    <w:p>
+      <w:pPr>
+        <w:rPr>
+          <w:rtl/>
+        </w:rPr>
+      </w:pPr>
+      <w:proofErr w:type="gramStart"/>
+      <w:r>
+        <w:t xml:space="preserve">License </w:t>
+      </w:r>
+      <w:r>
+        <w:rPr>
+          <w:rFonts w:hint="cs"/>
+          <w:rtl/>
+        </w:rPr>
+        <w:t xml:space="preserve"> זה</w:t>
+      </w:r>
+      <w:proofErr w:type="gramEnd"/>
+      <w:r>
+        <w:rPr>
+          <w:rFonts w:hint="cs"/>
+          <w:rtl/>
+        </w:rPr>
+        <w:t xml:space="preserve"> תנאי השימוש.</w:t>
+      </w:r>
+    </w:p>
+    <w:p>
+      <w:pPr>
+        <w:rPr>
+          <w:rtl/>
+        </w:rPr>
+      </w:pPr>
+      <w:r>
+        <w:rPr>
+          <w:rFonts w:hint="cs"/>
+          <w:rtl/>
+        </w:rPr>
+        <w:t xml:space="preserve">כדי להשתמש בספריה אחרת </w:t>
+      </w:r>
+      <w:proofErr w:type="spellStart"/>
+      <w:r>
+        <w:rPr>
+          <w:rFonts w:hint="cs"/>
+          <w:rtl/>
+        </w:rPr>
+        <w:t>בגיטהב</w:t>
+      </w:r>
+      <w:proofErr w:type="spellEnd"/>
+      <w:r>
+        <w:rPr>
+          <w:rFonts w:hint="cs"/>
+          <w:rtl/>
+        </w:rPr>
+        <w:t xml:space="preserve">, נלחץ </w:t>
+      </w:r>
+      <w:r>
+        <w:t>fork</w:t>
+      </w:r>
+    </w:p>
+    <w:p>
+      <w:pPr>
+        <w:rPr>
+          <w:rtl/>
+        </w:rPr>
+      </w:pPr>
+      <w:r>
+        <w:rPr>
+          <w:rFonts w:hint="cs"/>
+          <w:rtl/>
+        </w:rPr>
+        <w:t xml:space="preserve">להעתיק </w:t>
+      </w:r>
+      <w:proofErr w:type="spellStart"/>
+      <w:r>
+        <w:rPr>
+          <w:rFonts w:hint="cs"/>
+          <w:rtl/>
+        </w:rPr>
+        <w:t>פרוייקט</w:t>
+      </w:r>
+      <w:proofErr w:type="spellEnd"/>
+      <w:r>
+        <w:rPr>
+          <w:rFonts w:hint="cs"/>
+          <w:rtl/>
+        </w:rPr>
+        <w:t xml:space="preserve"> </w:t>
+      </w:r>
+      <w:proofErr w:type="spellStart"/>
+      <w:r>
+        <w:rPr>
+          <w:rFonts w:hint="cs"/>
+          <w:rtl/>
+        </w:rPr>
+        <w:t>בגיט</w:t>
+      </w:r>
+      <w:proofErr w:type="spellEnd"/>
+      <w:r>
+        <w:rPr>
+          <w:rFonts w:hint="cs"/>
+          <w:rtl/>
+        </w:rPr>
+        <w:t xml:space="preserve"> למחשב שלי:</w:t>
+      </w:r>
+    </w:p>
+    <w:p>
+      <w:pPr>
+        <w:rPr>
+          <w:rtl/>
+        </w:rPr>
+      </w:pPr>
+      <w:r>
+        <w:t>Clone</w:t>
+      </w:r>
+      <w:r>
+        <w:rPr>
+          <w:rFonts w:hint="cs"/>
+          <w:rtl/>
+        </w:rPr>
+        <w:t xml:space="preserve">, מעתיקים את הכתובת, </w:t>
+      </w:r>
+      <w:proofErr w:type="spellStart"/>
+      <w:r>
+        <w:t>git</w:t>
+      </w:r>
+      <w:proofErr w:type="spellEnd"/>
+      <w:r>
+        <w:t xml:space="preserve"> </w:t>
+      </w:r>
+      <w:proofErr w:type="gramStart"/>
+      <w:r>
+        <w:t xml:space="preserve">clone </w:t>
+      </w:r>
+      <w:r>
+        <w:rPr>
+          <w:rFonts w:hint="cs"/>
+          <w:rtl/>
+        </w:rPr>
+        <w:t xml:space="preserve"> ואז</w:t>
+      </w:r>
+      <w:proofErr w:type="gramEnd"/>
+      <w:r>
+        <w:rPr>
+          <w:rFonts w:hint="cs"/>
+          <w:rtl/>
+        </w:rPr>
+        <w:t xml:space="preserve"> להדביק את הכתובת.</w:t>
+      </w:r>
+    </w:p>
+    <w:p>
+      <w:pPr>
+        <w:rPr>
+          <w:rtl/>
+        </w:rPr>
+      </w:pPr>
+      <w:r>
+        <w:rPr>
+          <w:rFonts w:hint="cs"/>
+          <w:rtl/>
+        </w:rPr>
+        <w:t xml:space="preserve">אבל זה רק בפעם הראשונה. כל יום לפני שמתחילים לעבוד עושים </w:t>
+      </w:r>
+      <w:proofErr w:type="spellStart"/>
+      <w:r>
+        <w:t>git</w:t>
+      </w:r>
+      <w:proofErr w:type="spellEnd"/>
+      <w:r>
+        <w:t xml:space="preserve"> pull</w:t>
+      </w:r>
+      <w:r>
+        <w:rPr>
+          <w:rFonts w:hint="cs"/>
+          <w:rtl/>
+        </w:rPr>
+        <w:t>.</w:t>
+      </w:r>
+    </w:p>
+    <w:p>
+      <w:proofErr w:type="spellStart"/>
+      <w:r>
+        <w:t>Clarifai</w:t>
+      </w:r>
+      <w:proofErr w:type="spellEnd"/>
+    </w:p>
+    <w:p/>
     <w:sectPr>
       <w:pgSz w:w="11906" w:h="16838"/>
       <w:pgMar w:top="1440" w:right="1800" w:bottom="1440" w:left="1800" w:header="708" w:footer="708" w:gutter="0"/>

</xml_diff>